<commit_message>
Group By and aggregate function added. Stored procedure added.
</commit_message>
<xml_diff>
--- a/notes/21. Stored Procudures in SQL.docx
+++ b/notes/21. Stored Procudures in SQL.docx
@@ -23,6 +23,298 @@
       </w:r>
     </w:p>
     <w:p>
+      <w:pPr>
+        <w:rPr>
+          <w:sz w:val="32"/>
+          <w:szCs w:val="32"/>
+        </w:rPr>
+      </w:pPr>
+      <w:r>
+        <w:rPr>
+          <w:sz w:val="32"/>
+          <w:szCs w:val="32"/>
+        </w:rPr>
+        <w:t>-- Here, we are going to see –</w:t>
+      </w:r>
+    </w:p>
+    <w:p>
+      <w:pPr>
+        <w:rPr>
+          <w:sz w:val="32"/>
+          <w:szCs w:val="32"/>
+        </w:rPr>
+      </w:pPr>
+      <w:r>
+        <w:rPr>
+          <w:sz w:val="32"/>
+          <w:szCs w:val="32"/>
+        </w:rPr>
+        <w:tab/>
+      </w:r>
+      <w:r>
+        <w:rPr>
+          <w:sz w:val="32"/>
+          <w:szCs w:val="32"/>
+        </w:rPr>
+        <w:t>What is a procedure?</w:t>
+      </w:r>
+    </w:p>
+    <w:p>
+      <w:pPr>
+        <w:rPr>
+          <w:sz w:val="32"/>
+          <w:szCs w:val="32"/>
+        </w:rPr>
+      </w:pPr>
+      <w:r>
+        <w:rPr>
+          <w:sz w:val="32"/>
+          <w:szCs w:val="32"/>
+        </w:rPr>
+        <w:tab/>
+        <w:t>Purpose of using a procedure?</w:t>
+      </w:r>
+    </w:p>
+    <w:p>
+      <w:pPr>
+        <w:rPr>
+          <w:sz w:val="32"/>
+          <w:szCs w:val="32"/>
+        </w:rPr>
+      </w:pPr>
+      <w:r>
+        <w:rPr>
+          <w:sz w:val="32"/>
+          <w:szCs w:val="32"/>
+        </w:rPr>
+        <w:tab/>
+        <w:t>How to create a procedure?</w:t>
+      </w:r>
+    </w:p>
+    <w:p>
+      <w:pPr>
+        <w:rPr>
+          <w:sz w:val="32"/>
+          <w:szCs w:val="32"/>
+        </w:rPr>
+      </w:pPr>
+      <w:r>
+        <w:rPr>
+          <w:sz w:val="32"/>
+          <w:szCs w:val="32"/>
+        </w:rPr>
+        <w:tab/>
+        <w:t>Procedure with parameters?</w:t>
+      </w:r>
+    </w:p>
+    <w:p>
+      <w:pPr>
+        <w:rPr>
+          <w:sz w:val="32"/>
+          <w:szCs w:val="32"/>
+        </w:rPr>
+      </w:pPr>
+      <w:r>
+        <w:rPr>
+          <w:sz w:val="32"/>
+          <w:szCs w:val="32"/>
+        </w:rPr>
+        <w:tab/>
+        <w:t>Procedure without parameters?</w:t>
+      </w:r>
+    </w:p>
+    <w:p>
+      <w:pPr>
+        <w:rPr>
+          <w:sz w:val="32"/>
+          <w:szCs w:val="32"/>
+        </w:rPr>
+      </w:pPr>
+      <w:r>
+        <w:rPr>
+          <w:sz w:val="32"/>
+          <w:szCs w:val="32"/>
+        </w:rPr>
+        <w:tab/>
+        <w:t>How to execute a procedure?</w:t>
+      </w:r>
+    </w:p>
+    <w:p>
+      <w:pPr>
+        <w:rPr>
+          <w:sz w:val="32"/>
+          <w:szCs w:val="32"/>
+        </w:rPr>
+      </w:pPr>
+    </w:p>
+    <w:p>
+      <w:pPr>
+        <w:pStyle w:val="ListParagraph"/>
+        <w:numPr>
+          <w:ilvl w:val="0"/>
+          <w:numId w:val="1"/>
+        </w:numPr>
+        <w:jc w:val="center"/>
+        <w:rPr>
+          <w:sz w:val="40"/>
+          <w:szCs w:val="40"/>
+          <w:u w:val="single"/>
+        </w:rPr>
+      </w:pPr>
+      <w:r>
+        <w:rPr>
+          <w:sz w:val="40"/>
+          <w:szCs w:val="40"/>
+          <w:u w:val="single"/>
+        </w:rPr>
+        <w:t>What is a procedure?</w:t>
+      </w:r>
+    </w:p>
+    <w:p>
+      <w:pPr>
+        <w:ind w:left="360"/>
+        <w:rPr>
+          <w:sz w:val="32"/>
+          <w:szCs w:val="32"/>
+        </w:rPr>
+      </w:pPr>
+      <w:r>
+        <w:rPr>
+          <w:sz w:val="32"/>
+          <w:szCs w:val="32"/>
+        </w:rPr>
+        <w:t>-- Procedure is a block of code which is given a name and is stored in the database.</w:t>
+      </w:r>
+    </w:p>
+    <w:p>
+      <w:pPr>
+        <w:ind w:left="360"/>
+        <w:rPr>
+          <w:sz w:val="32"/>
+          <w:szCs w:val="32"/>
+        </w:rPr>
+      </w:pPr>
+      <w:r>
+        <w:rPr>
+          <w:noProof/>
+        </w:rPr>
+        <w:drawing>
+          <wp:inline distT="0" distB="0" distL="0" distR="0" wp14:anchorId="27FEA53A" wp14:editId="31A2083F">
+            <wp:extent cx="5731510" cy="3502660"/>
+            <wp:effectExtent l="0" t="0" r="2540" b="2540"/>
+            <wp:docPr id="905030444" name="Picture 1"/>
+            <wp:cNvGraphicFramePr>
+              <a:graphicFrameLocks xmlns:a="http://schemas.openxmlformats.org/drawingml/2006/main" noChangeAspect="1"/>
+            </wp:cNvGraphicFramePr>
+            <a:graphic xmlns:a="http://schemas.openxmlformats.org/drawingml/2006/main">
+              <a:graphicData uri="http://schemas.openxmlformats.org/drawingml/2006/picture">
+                <pic:pic xmlns:pic="http://schemas.openxmlformats.org/drawingml/2006/picture">
+                  <pic:nvPicPr>
+                    <pic:cNvPr id="905030444" name=""/>
+                    <pic:cNvPicPr/>
+                  </pic:nvPicPr>
+                  <pic:blipFill>
+                    <a:blip r:embed="rId5"/>
+                    <a:stretch>
+                      <a:fillRect/>
+                    </a:stretch>
+                  </pic:blipFill>
+                  <pic:spPr>
+                    <a:xfrm>
+                      <a:off x="0" y="0"/>
+                      <a:ext cx="5731510" cy="3502660"/>
+                    </a:xfrm>
+                    <a:prstGeom prst="rect">
+                      <a:avLst/>
+                    </a:prstGeom>
+                  </pic:spPr>
+                </pic:pic>
+              </a:graphicData>
+            </a:graphic>
+          </wp:inline>
+        </w:drawing>
+      </w:r>
+    </w:p>
+    <w:p>
+      <w:pPr>
+        <w:ind w:left="360"/>
+        <w:rPr>
+          <w:sz w:val="32"/>
+          <w:szCs w:val="32"/>
+        </w:rPr>
+      </w:pPr>
+      <w:r>
+        <w:rPr>
+          <w:sz w:val="32"/>
+          <w:szCs w:val="32"/>
+        </w:rPr>
+        <w:lastRenderedPageBreak/>
+        <w:t>-- Procedures can not only to be used to query data from tables, but we can use procedures to build complex logics, data validations, data clean ups and much more.</w:t>
+      </w:r>
+    </w:p>
+    <w:p>
+      <w:pPr>
+        <w:ind w:left="360"/>
+        <w:rPr>
+          <w:sz w:val="32"/>
+          <w:szCs w:val="32"/>
+        </w:rPr>
+      </w:pPr>
+      <w:r>
+        <w:rPr>
+          <w:sz w:val="32"/>
+          <w:szCs w:val="32"/>
+        </w:rPr>
+        <w:t>-- And this is the reason why procedures are so powerful</w:t>
+      </w:r>
+      <w:r>
+        <w:rPr>
+          <w:sz w:val="32"/>
+          <w:szCs w:val="32"/>
+        </w:rPr>
+        <w:t xml:space="preserve"> since we can do a lot using a procedure than using a sql query.</w:t>
+      </w:r>
+    </w:p>
+    <w:p>
+      <w:pPr>
+        <w:ind w:left="360"/>
+        <w:rPr>
+          <w:sz w:val="32"/>
+          <w:szCs w:val="32"/>
+        </w:rPr>
+      </w:pPr>
+    </w:p>
+    <w:p>
+      <w:pPr>
+        <w:pStyle w:val="ListParagraph"/>
+        <w:numPr>
+          <w:ilvl w:val="0"/>
+          <w:numId w:val="1"/>
+        </w:numPr>
+        <w:jc w:val="center"/>
+        <w:rPr>
+          <w:sz w:val="40"/>
+          <w:szCs w:val="40"/>
+          <w:u w:val="single"/>
+        </w:rPr>
+      </w:pPr>
+      <w:r>
+        <w:rPr>
+          <w:sz w:val="40"/>
+          <w:szCs w:val="40"/>
+          <w:u w:val="single"/>
+        </w:rPr>
+        <w:t>Purpose of Using a Procedure</w:t>
+      </w:r>
+    </w:p>
+    <w:p>
+      <w:pPr>
+        <w:ind w:left="360"/>
+        <w:rPr>
+          <w:sz w:val="32"/>
+          <w:szCs w:val="32"/>
+        </w:rPr>
+      </w:pPr>
       <w:r>
         <w:rPr>
           <w:sz w:val="32"/>
@@ -31,11 +323,469 @@
         <w:t xml:space="preserve">-- </w:t>
       </w:r>
       <w:r>
-        <w:t>Procedural language elements are known for increasing the database’s functionality using User-Defined Functions (UDFs) and Stored Procedures combined. </w:t>
-      </w:r>
-    </w:p>
-    <w:p>
-      <w:pPr>
+        <w:rPr>
+          <w:sz w:val="32"/>
+          <w:szCs w:val="32"/>
+        </w:rPr>
+        <w:t>Procedure was introduced to give more power to SQL language.</w:t>
+      </w:r>
+    </w:p>
+    <w:p>
+      <w:pPr>
+        <w:ind w:left="360"/>
+        <w:rPr>
+          <w:sz w:val="32"/>
+          <w:szCs w:val="32"/>
+        </w:rPr>
+      </w:pPr>
+      <w:r>
+        <w:rPr>
+          <w:sz w:val="32"/>
+          <w:szCs w:val="32"/>
+        </w:rPr>
+        <w:t>-- Procedures are generally used to do things that are generally not possible in SQL queries.</w:t>
+      </w:r>
+    </w:p>
+    <w:p>
+      <w:pPr>
+        <w:ind w:left="360"/>
+        <w:rPr>
+          <w:sz w:val="32"/>
+          <w:szCs w:val="32"/>
+        </w:rPr>
+      </w:pPr>
+      <w:r>
+        <w:rPr>
+          <w:sz w:val="32"/>
+          <w:szCs w:val="32"/>
+        </w:rPr>
+        <w:t>-- Depending on the project requirements, one can procedure just to bundle multiple queries inside it, or one can build entire software logic inside a procedure which may include validation checks, data processing, querying of data etc.</w:t>
+      </w:r>
+    </w:p>
+    <w:p>
+      <w:pPr>
+        <w:ind w:left="360"/>
+        <w:rPr>
+          <w:sz w:val="32"/>
+          <w:szCs w:val="32"/>
+        </w:rPr>
+      </w:pPr>
+      <w:r>
+        <w:rPr>
+          <w:sz w:val="32"/>
+          <w:szCs w:val="32"/>
+        </w:rPr>
+        <w:t>-- In the simplest of words, we use procedures when we have requirement which is not possible to achieve just by using SQL queries.</w:t>
+      </w:r>
+    </w:p>
+    <w:p>
+      <w:pPr>
+        <w:ind w:left="360"/>
+        <w:rPr>
+          <w:sz w:val="32"/>
+          <w:szCs w:val="32"/>
+        </w:rPr>
+      </w:pPr>
+    </w:p>
+    <w:p>
+      <w:pPr>
+        <w:pStyle w:val="ListParagraph"/>
+        <w:numPr>
+          <w:ilvl w:val="0"/>
+          <w:numId w:val="1"/>
+        </w:numPr>
+        <w:jc w:val="center"/>
+        <w:rPr>
+          <w:sz w:val="40"/>
+          <w:szCs w:val="40"/>
+          <w:u w:val="single"/>
+        </w:rPr>
+      </w:pPr>
+      <w:r>
+        <w:rPr>
+          <w:sz w:val="40"/>
+          <w:szCs w:val="40"/>
+          <w:u w:val="single"/>
+        </w:rPr>
+        <w:t>Syntax to Create a Procedure</w:t>
+      </w:r>
+    </w:p>
+    <w:p>
+      <w:pPr>
+        <w:ind w:left="360"/>
+        <w:rPr>
+          <w:sz w:val="32"/>
+          <w:szCs w:val="32"/>
+        </w:rPr>
+      </w:pPr>
+      <w:r>
+        <w:rPr>
+          <w:sz w:val="32"/>
+          <w:szCs w:val="32"/>
+        </w:rPr>
+        <w:t xml:space="preserve">-- </w:t>
+      </w:r>
+      <w:r>
+        <w:rPr>
+          <w:sz w:val="32"/>
+          <w:szCs w:val="32"/>
+        </w:rPr>
+        <w:t>The PostgreSQL syntax is as follows:</w:t>
+      </w:r>
+    </w:p>
+    <w:p>
+      <w:pPr>
+        <w:ind w:left="360"/>
+        <w:rPr>
+          <w:sz w:val="24"/>
+          <w:szCs w:val="24"/>
+        </w:rPr>
+      </w:pPr>
+      <w:r>
+        <w:rPr>
+          <w:sz w:val="24"/>
+          <w:szCs w:val="24"/>
+        </w:rPr>
+        <w:t>CREATE OR REPLACE PROCEDURE pr_name (p_name VARCHAR, p_age INT)</w:t>
+      </w:r>
+    </w:p>
+    <w:p>
+      <w:pPr>
+        <w:ind w:left="360"/>
+        <w:rPr>
+          <w:sz w:val="24"/>
+          <w:szCs w:val="24"/>
+        </w:rPr>
+      </w:pPr>
+      <w:r>
+        <w:rPr>
+          <w:sz w:val="24"/>
+          <w:szCs w:val="24"/>
+        </w:rPr>
+        <w:t>LANGUAGE plpgsql</w:t>
+      </w:r>
+    </w:p>
+    <w:p>
+      <w:pPr>
+        <w:ind w:left="360"/>
+        <w:rPr>
+          <w:sz w:val="24"/>
+          <w:szCs w:val="24"/>
+        </w:rPr>
+      </w:pPr>
+      <w:r>
+        <w:rPr>
+          <w:sz w:val="24"/>
+          <w:szCs w:val="24"/>
+        </w:rPr>
+        <w:t>AS $$</w:t>
+      </w:r>
+    </w:p>
+    <w:p>
+      <w:pPr>
+        <w:ind w:left="360"/>
+        <w:rPr>
+          <w:sz w:val="24"/>
+          <w:szCs w:val="24"/>
+        </w:rPr>
+      </w:pPr>
+      <w:r>
+        <w:rPr>
+          <w:sz w:val="24"/>
+          <w:szCs w:val="24"/>
+        </w:rPr>
+        <w:t>DECLARE</w:t>
+      </w:r>
+    </w:p>
+    <w:p>
+      <w:pPr>
+        <w:ind w:left="360"/>
+        <w:rPr>
+          <w:sz w:val="24"/>
+          <w:szCs w:val="24"/>
+        </w:rPr>
+      </w:pPr>
+      <w:r>
+        <w:rPr>
+          <w:sz w:val="24"/>
+          <w:szCs w:val="24"/>
+        </w:rPr>
+        <w:tab/>
+        <w:t>Variable</w:t>
+      </w:r>
+    </w:p>
+    <w:p>
+      <w:pPr>
+        <w:ind w:left="360"/>
+        <w:rPr>
+          <w:sz w:val="24"/>
+          <w:szCs w:val="24"/>
+        </w:rPr>
+      </w:pPr>
+      <w:r>
+        <w:rPr>
+          <w:sz w:val="24"/>
+          <w:szCs w:val="24"/>
+        </w:rPr>
+        <w:t>BEGIN</w:t>
+      </w:r>
+    </w:p>
+    <w:p>
+      <w:pPr>
+        <w:ind w:left="360"/>
+        <w:rPr>
+          <w:sz w:val="24"/>
+          <w:szCs w:val="24"/>
+        </w:rPr>
+      </w:pPr>
+      <w:r>
+        <w:rPr>
+          <w:sz w:val="24"/>
+          <w:szCs w:val="24"/>
+        </w:rPr>
+        <w:tab/>
+        <w:t>PROCEDURE body (all the logics are here)</w:t>
+      </w:r>
+    </w:p>
+    <w:p>
+      <w:pPr>
+        <w:ind w:left="360"/>
+        <w:rPr>
+          <w:sz w:val="24"/>
+          <w:szCs w:val="24"/>
+        </w:rPr>
+      </w:pPr>
+      <w:r>
+        <w:rPr>
+          <w:sz w:val="24"/>
+          <w:szCs w:val="24"/>
+        </w:rPr>
+        <w:lastRenderedPageBreak/>
+        <w:t>END;</w:t>
+      </w:r>
+    </w:p>
+    <w:p>
+      <w:pPr>
+        <w:ind w:left="360"/>
+        <w:rPr>
+          <w:sz w:val="24"/>
+          <w:szCs w:val="24"/>
+        </w:rPr>
+      </w:pPr>
+      <w:r>
+        <w:rPr>
+          <w:sz w:val="24"/>
+          <w:szCs w:val="24"/>
+        </w:rPr>
+        <w:t>$$</w:t>
+      </w:r>
+    </w:p>
+    <w:p>
+      <w:pPr>
+        <w:ind w:left="360"/>
+        <w:rPr>
+          <w:sz w:val="24"/>
+          <w:szCs w:val="24"/>
+        </w:rPr>
+      </w:pPr>
+    </w:p>
+    <w:p>
+      <w:pPr>
+        <w:ind w:left="360"/>
+        <w:rPr>
+          <w:sz w:val="32"/>
+          <w:szCs w:val="32"/>
+        </w:rPr>
+      </w:pPr>
+      <w:r>
+        <w:rPr>
+          <w:sz w:val="32"/>
+          <w:szCs w:val="32"/>
+        </w:rPr>
+        <w:t>-- Now, the use of the ‘$$’ symbol is – If you have any single quotation parameter inside your procedure, then you would have to handle each single quote manually by applying escape sequence character and all.</w:t>
+      </w:r>
+    </w:p>
+    <w:p>
+      <w:pPr>
+        <w:ind w:left="360"/>
+        <w:rPr>
+          <w:sz w:val="32"/>
+          <w:szCs w:val="32"/>
+        </w:rPr>
+      </w:pPr>
+      <w:r>
+        <w:rPr>
+          <w:sz w:val="32"/>
+          <w:szCs w:val="32"/>
+        </w:rPr>
+        <w:t xml:space="preserve">-- For example, </w:t>
+      </w:r>
+    </w:p>
+    <w:p>
+      <w:pPr>
+        <w:ind w:left="360"/>
+        <w:rPr>
+          <w:sz w:val="32"/>
+          <w:szCs w:val="32"/>
+        </w:rPr>
+      </w:pPr>
+      <w:r>
+        <w:rPr>
+          <w:sz w:val="32"/>
+          <w:szCs w:val="32"/>
+        </w:rPr>
+        <w:tab/>
+        <w:t>SELECT ‘I’m Ketan’</w:t>
+      </w:r>
+    </w:p>
+    <w:p>
+      <w:pPr>
+        <w:ind w:left="360"/>
+        <w:rPr>
+          <w:sz w:val="32"/>
+          <w:szCs w:val="32"/>
+        </w:rPr>
+      </w:pPr>
+      <w:r>
+        <w:rPr>
+          <w:sz w:val="32"/>
+          <w:szCs w:val="32"/>
+        </w:rPr>
+        <w:tab/>
+        <w:t>&gt; SELECT ‘I’’m Ketan’</w:t>
+      </w:r>
+      <w:r>
+        <w:rPr>
+          <w:sz w:val="32"/>
+          <w:szCs w:val="32"/>
+        </w:rPr>
+        <w:t>;</w:t>
+      </w:r>
+    </w:p>
+    <w:p>
+      <w:pPr>
+        <w:ind w:left="360"/>
+        <w:rPr>
+          <w:sz w:val="32"/>
+          <w:szCs w:val="32"/>
+        </w:rPr>
+      </w:pPr>
+      <w:r>
+        <w:rPr>
+          <w:sz w:val="32"/>
+          <w:szCs w:val="32"/>
+        </w:rPr>
+        <w:tab/>
+        <w:t>&gt; SELECT E‘I\’m Ketan’</w:t>
+      </w:r>
+      <w:r>
+        <w:rPr>
+          <w:sz w:val="32"/>
+          <w:szCs w:val="32"/>
+        </w:rPr>
+        <w:t>;</w:t>
+      </w:r>
+    </w:p>
+    <w:p>
+      <w:pPr>
+        <w:ind w:left="360"/>
+        <w:rPr>
+          <w:sz w:val="32"/>
+          <w:szCs w:val="32"/>
+        </w:rPr>
+      </w:pPr>
+      <w:r>
+        <w:rPr>
+          <w:sz w:val="32"/>
+          <w:szCs w:val="32"/>
+        </w:rPr>
+        <w:t xml:space="preserve">-- So, this is handy if you have one or two quotes to replace. </w:t>
+      </w:r>
+    </w:p>
+    <w:p>
+      <w:pPr>
+        <w:ind w:left="360"/>
+        <w:rPr>
+          <w:sz w:val="32"/>
+          <w:szCs w:val="32"/>
+        </w:rPr>
+      </w:pPr>
+      <w:r>
+        <w:rPr>
+          <w:sz w:val="32"/>
+          <w:szCs w:val="32"/>
+        </w:rPr>
+        <w:t>-- But if your procedure has multiple such single quotes, then this would cause a problem.</w:t>
+      </w:r>
+    </w:p>
+    <w:p>
+      <w:pPr>
+        <w:ind w:left="360"/>
+        <w:rPr>
+          <w:sz w:val="32"/>
+          <w:szCs w:val="32"/>
+        </w:rPr>
+      </w:pPr>
+      <w:r>
+        <w:rPr>
+          <w:sz w:val="32"/>
+          <w:szCs w:val="32"/>
+        </w:rPr>
+        <w:t>-- And that is why another way to do this is –</w:t>
+      </w:r>
+    </w:p>
+    <w:p>
+      <w:pPr>
+        <w:ind w:left="360"/>
+        <w:rPr>
+          <w:sz w:val="32"/>
+          <w:szCs w:val="32"/>
+        </w:rPr>
+      </w:pPr>
+      <w:r>
+        <w:rPr>
+          <w:sz w:val="32"/>
+          <w:szCs w:val="32"/>
+        </w:rPr>
+        <w:tab/>
+        <w:t>&gt; SELECT $$’I’m Ketan’$$;</w:t>
+      </w:r>
+    </w:p>
+    <w:p>
+      <w:pPr>
+        <w:ind w:left="360"/>
+        <w:rPr>
+          <w:sz w:val="32"/>
+          <w:szCs w:val="32"/>
+        </w:rPr>
+      </w:pPr>
+    </w:p>
+    <w:p>
+      <w:pPr>
+        <w:pStyle w:val="ListParagraph"/>
+        <w:numPr>
+          <w:ilvl w:val="0"/>
+          <w:numId w:val="1"/>
+        </w:numPr>
+        <w:jc w:val="center"/>
+        <w:rPr>
+          <w:sz w:val="40"/>
+          <w:szCs w:val="40"/>
+          <w:u w:val="single"/>
+        </w:rPr>
+      </w:pPr>
+      <w:r>
+        <w:rPr>
+          <w:sz w:val="40"/>
+          <w:szCs w:val="40"/>
+          <w:u w:val="single"/>
+        </w:rPr>
+        <w:t>Procedure with Parameters</w:t>
+      </w:r>
+    </w:p>
+    <w:p>
+      <w:pPr>
+        <w:ind w:left="360"/>
         <w:rPr>
           <w:sz w:val="32"/>
           <w:szCs w:val="32"/>
@@ -50,6 +800,103 @@
     </w:sectPr>
   </w:body>
 </w:document>
+</file>
+
+<file path=word/numbering.xml><?xml version="1.0" encoding="utf-8"?>
+<w:numbering xmlns:wpc="http://schemas.microsoft.com/office/word/2010/wordprocessingCanvas" xmlns:cx="http://schemas.microsoft.com/office/drawing/2014/chartex" xmlns:cx1="http://schemas.microsoft.com/office/drawing/2015/9/8/chartex" xmlns:cx2="http://schemas.microsoft.com/office/drawing/2015/10/21/chartex" xmlns:cx3="http://schemas.microsoft.com/office/drawing/2016/5/9/chartex" xmlns:cx4="http://schemas.microsoft.com/office/drawing/2016/5/10/chartex" xmlns:cx5="http://schemas.microsoft.com/office/drawing/2016/5/11/chartex" xmlns:cx6="http://schemas.microsoft.com/office/drawing/2016/5/12/chartex" xmlns:cx7="http://schemas.microsoft.com/office/drawing/2016/5/13/chartex" xmlns:cx8="http://schemas.microsoft.com/office/drawing/2016/5/14/chartex" xmlns:mc="http://schemas.openxmlformats.org/markup-compatibility/2006" xmlns:aink="http://schemas.microsoft.com/office/drawing/2016/ink" xmlns:am3d="http://schemas.microsoft.com/office/drawing/2017/model3d" xmlns:o="urn:schemas-microsoft-com:office:office" xmlns:oel="http://schemas.microsoft.com/office/2019/extlst" xmlns:r="http://schemas.openxmlformats.org/officeDocument/2006/relationships" xmlns:m="http://schemas.openxmlformats.org/officeDocument/2006/math" xmlns:v="urn:schemas-microsoft-com:vml" xmlns:wp14="http://schemas.microsoft.com/office/word/2010/wordprocessingDrawing" xmlns:wp="http://schemas.openxmlformats.org/drawingml/2006/wordprocessingDrawing" xmlns:w10="urn:schemas-microsoft-com:office:word" xmlns:w="http://schemas.openxmlformats.org/wordprocessingml/2006/main" xmlns:w14="http://schemas.microsoft.com/office/word/2010/wordml" xmlns:w15="http://schemas.microsoft.com/office/word/2012/wordml" xmlns:w16cex="http://schemas.microsoft.com/office/word/2018/wordml/cex" xmlns:w16cid="http://schemas.microsoft.com/office/word/2016/wordml/cid" xmlns:w16="http://schemas.microsoft.com/office/word/2018/wordml" xmlns:w16sdtdh="http://schemas.microsoft.com/office/word/2020/wordml/sdtdatahash" xmlns:w16se="http://schemas.microsoft.com/office/word/2015/wordml/symex" xmlns:wpg="http://schemas.microsoft.com/office/word/2010/wordprocessingGroup" xmlns:wpi="http://schemas.microsoft.com/office/word/2010/wordprocessingInk" xmlns:wne="http://schemas.microsoft.com/office/word/2006/wordml" xmlns:wps="http://schemas.microsoft.com/office/word/2010/wordprocessingShape" mc:Ignorable="w14 w15 w16se w16cid w16 w16cex w16sdtdh wp14">
+  <w:abstractNum w:abstractNumId="0" w15:restartNumberingAfterBreak="0">
+    <w:nsid w:val="63C25F39"/>
+    <w:multiLevelType w:val="hybridMultilevel"/>
+    <w:tmpl w:val="F9BEA778"/>
+    <w:lvl w:ilvl="0" w:tplc="4009000F">
+      <w:start w:val="1"/>
+      <w:numFmt w:val="decimal"/>
+      <w:lvlText w:val="%1."/>
+      <w:lvlJc w:val="left"/>
+      <w:pPr>
+        <w:ind w:left="720" w:hanging="360"/>
+      </w:pPr>
+      <w:rPr>
+        <w:rFonts w:hint="default"/>
+      </w:rPr>
+    </w:lvl>
+    <w:lvl w:ilvl="1" w:tplc="40090019" w:tentative="1">
+      <w:start w:val="1"/>
+      <w:numFmt w:val="lowerLetter"/>
+      <w:lvlText w:val="%2."/>
+      <w:lvlJc w:val="left"/>
+      <w:pPr>
+        <w:ind w:left="1440" w:hanging="360"/>
+      </w:pPr>
+    </w:lvl>
+    <w:lvl w:ilvl="2" w:tplc="4009001B" w:tentative="1">
+      <w:start w:val="1"/>
+      <w:numFmt w:val="lowerRoman"/>
+      <w:lvlText w:val="%3."/>
+      <w:lvlJc w:val="right"/>
+      <w:pPr>
+        <w:ind w:left="2160" w:hanging="180"/>
+      </w:pPr>
+    </w:lvl>
+    <w:lvl w:ilvl="3" w:tplc="4009000F" w:tentative="1">
+      <w:start w:val="1"/>
+      <w:numFmt w:val="decimal"/>
+      <w:lvlText w:val="%4."/>
+      <w:lvlJc w:val="left"/>
+      <w:pPr>
+        <w:ind w:left="2880" w:hanging="360"/>
+      </w:pPr>
+    </w:lvl>
+    <w:lvl w:ilvl="4" w:tplc="40090019" w:tentative="1">
+      <w:start w:val="1"/>
+      <w:numFmt w:val="lowerLetter"/>
+      <w:lvlText w:val="%5."/>
+      <w:lvlJc w:val="left"/>
+      <w:pPr>
+        <w:ind w:left="3600" w:hanging="360"/>
+      </w:pPr>
+    </w:lvl>
+    <w:lvl w:ilvl="5" w:tplc="4009001B" w:tentative="1">
+      <w:start w:val="1"/>
+      <w:numFmt w:val="lowerRoman"/>
+      <w:lvlText w:val="%6."/>
+      <w:lvlJc w:val="right"/>
+      <w:pPr>
+        <w:ind w:left="4320" w:hanging="180"/>
+      </w:pPr>
+    </w:lvl>
+    <w:lvl w:ilvl="6" w:tplc="4009000F" w:tentative="1">
+      <w:start w:val="1"/>
+      <w:numFmt w:val="decimal"/>
+      <w:lvlText w:val="%7."/>
+      <w:lvlJc w:val="left"/>
+      <w:pPr>
+        <w:ind w:left="5040" w:hanging="360"/>
+      </w:pPr>
+    </w:lvl>
+    <w:lvl w:ilvl="7" w:tplc="40090019" w:tentative="1">
+      <w:start w:val="1"/>
+      <w:numFmt w:val="lowerLetter"/>
+      <w:lvlText w:val="%8."/>
+      <w:lvlJc w:val="left"/>
+      <w:pPr>
+        <w:ind w:left="5760" w:hanging="360"/>
+      </w:pPr>
+    </w:lvl>
+    <w:lvl w:ilvl="8" w:tplc="4009001B" w:tentative="1">
+      <w:start w:val="1"/>
+      <w:numFmt w:val="lowerRoman"/>
+      <w:lvlText w:val="%9."/>
+      <w:lvlJc w:val="right"/>
+      <w:pPr>
+        <w:ind w:left="6480" w:hanging="180"/>
+      </w:pPr>
+    </w:lvl>
+  </w:abstractNum>
+  <w:num w:numId="1" w16cid:durableId="474640311">
+    <w:abstractNumId w:val="0"/>
+  </w:num>
+</w:numbering>
 </file>
 
 <file path=word/styles.xml><?xml version="1.0" encoding="utf-8"?>
@@ -480,6 +1327,17 @@
     <w:semiHidden/>
     <w:unhideWhenUsed/>
   </w:style>
+  <w:style w:type="paragraph" w:styleId="ListParagraph">
+    <w:name w:val="List Paragraph"/>
+    <w:basedOn w:val="Normal"/>
+    <w:uiPriority w:val="34"/>
+    <w:qFormat/>
+    <w:rsid w:val="00C33EFB"/>
+    <w:pPr>
+      <w:ind w:left="720"/>
+      <w:contextualSpacing/>
+    </w:pPr>
+  </w:style>
 </w:styles>
 </file>
 

</xml_diff>